<commit_message>
Se obtiene distancia de profundidad a partir de la imagen depth
</commit_message>
<xml_diff>
--- a/Paso a Paso.docx
+++ b/Paso a Paso.docx
@@ -31,7 +31,7 @@
           <w:rStyle w:val="Hipervnculo"/>
         </w:rPr>
       </w:pPr>
-      <w:hyperlink r:id="rId5" w:history="1">
+      <w:hyperlink r:id="rId7" w:history="1">
         <w:r>
           <w:rPr>
             <w:rStyle w:val="Hipervnculo"/>
@@ -71,7 +71,7 @@
                     <pic:cNvPicPr/>
                   </pic:nvPicPr>
                   <pic:blipFill>
-                    <a:blip r:embed="rId6"/>
+                    <a:blip r:embed="rId8"/>
                     <a:stretch>
                       <a:fillRect/>
                     </a:stretch>
@@ -144,7 +144,15 @@
         </w:numPr>
       </w:pPr>
       <w:r>
-        <w:t xml:space="preserve">Puerto de interfaz de display </w:t>
+        <w:t xml:space="preserve">Puerto de interfaz de </w:t>
+      </w:r>
+      <w:proofErr w:type="spellStart"/>
+      <w:r>
+        <w:t>display</w:t>
+      </w:r>
+      <w:proofErr w:type="spellEnd"/>
+      <w:r>
+        <w:t xml:space="preserve"> </w:t>
       </w:r>
       <w:r>
         <w:t>(HMDI</w:t>
@@ -218,11 +226,19 @@
     </w:p>
     <w:p>
       <w:r>
-        <w:t xml:space="preserve">Prueba de cámara en Jetsun Nano </w:t>
-      </w:r>
-    </w:p>
-    <w:p>
-      <w:hyperlink r:id="rId7" w:history="1">
+        <w:t xml:space="preserve">Prueba de cámara en </w:t>
+      </w:r>
+      <w:proofErr w:type="spellStart"/>
+      <w:r>
+        <w:t>Jetsun</w:t>
+      </w:r>
+      <w:proofErr w:type="spellEnd"/>
+      <w:r>
+        <w:t xml:space="preserve"> Nano </w:t>
+      </w:r>
+    </w:p>
+    <w:p>
+      <w:hyperlink r:id="rId9" w:history="1">
         <w:r>
           <w:rPr>
             <w:rStyle w:val="Hipervnculo"/>
@@ -257,7 +273,7 @@
                     <pic:cNvPicPr/>
                   </pic:nvPicPr>
                   <pic:blipFill>
-                    <a:blip r:embed="rId8"/>
+                    <a:blip r:embed="rId10"/>
                     <a:stretch>
                       <a:fillRect/>
                     </a:stretch>
@@ -363,7 +379,7 @@
                           <pic:cNvPicPr/>
                         </pic:nvPicPr>
                         <pic:blipFill>
-                          <a:blip r:embed="rId9"/>
+                          <a:blip r:embed="rId11"/>
                           <a:stretch>
                             <a:fillRect/>
                           </a:stretch>
@@ -385,7 +401,7 @@
             </w:r>
           </w:p>
           <w:p>
-            <w:hyperlink r:id="rId10" w:history="1">
+            <w:hyperlink r:id="rId12" w:history="1">
               <w:r>
                 <w:rPr>
                   <w:rStyle w:val="Hipervnculo"/>
@@ -401,7 +417,15 @@
           </w:tcPr>
           <w:p>
             <w:r>
-              <w:t xml:space="preserve">Marca: Greartisan </w:t>
+              <w:t xml:space="preserve">Marca: </w:t>
+            </w:r>
+            <w:proofErr w:type="spellStart"/>
+            <w:r>
+              <w:t>Greartisan</w:t>
+            </w:r>
+            <w:proofErr w:type="spellEnd"/>
+            <w:r>
+              <w:t xml:space="preserve"> </w:t>
             </w:r>
           </w:p>
           <w:p>
@@ -481,7 +505,7 @@
                           <pic:cNvPicPr/>
                         </pic:nvPicPr>
                         <pic:blipFill>
-                          <a:blip r:embed="rId11"/>
+                          <a:blip r:embed="rId13"/>
                           <a:stretch>
                             <a:fillRect/>
                           </a:stretch>
@@ -503,7 +527,7 @@
             </w:r>
           </w:p>
           <w:p>
-            <w:hyperlink r:id="rId12" w:history="1">
+            <w:hyperlink r:id="rId14" w:history="1">
               <w:r>
                 <w:rPr>
                   <w:rStyle w:val="Hipervnculo"/>
@@ -519,7 +543,15 @@
           </w:tcPr>
           <w:p>
             <w:r>
-              <w:t xml:space="preserve">Marca: Greartisan </w:t>
+              <w:t xml:space="preserve">Marca: </w:t>
+            </w:r>
+            <w:proofErr w:type="spellStart"/>
+            <w:r>
+              <w:t>Greartisan</w:t>
+            </w:r>
+            <w:proofErr w:type="spellEnd"/>
+            <w:r>
+              <w:t xml:space="preserve"> </w:t>
             </w:r>
           </w:p>
           <w:p>
@@ -597,7 +629,7 @@
                           <pic:cNvPicPr/>
                         </pic:nvPicPr>
                         <pic:blipFill>
-                          <a:blip r:embed="rId13"/>
+                          <a:blip r:embed="rId15"/>
                           <a:stretch>
                             <a:fillRect/>
                           </a:stretch>
@@ -619,7 +651,7 @@
             </w:r>
           </w:p>
           <w:p>
-            <w:hyperlink r:id="rId14" w:history="1">
+            <w:hyperlink r:id="rId16" w:history="1">
               <w:r>
                 <w:rPr>
                   <w:rStyle w:val="Hipervnculo"/>
@@ -731,7 +763,7 @@
                           <pic:cNvPicPr/>
                         </pic:nvPicPr>
                         <pic:blipFill>
-                          <a:blip r:embed="rId15"/>
+                          <a:blip r:embed="rId17"/>
                           <a:stretch>
                             <a:fillRect/>
                           </a:stretch>
@@ -753,7 +785,7 @@
             </w:r>
           </w:p>
           <w:p>
-            <w:hyperlink r:id="rId16" w:history="1">
+            <w:hyperlink r:id="rId18" w:history="1">
               <w:proofErr w:type="spellStart"/>
               <w:r>
                 <w:rPr>
@@ -840,7 +872,7 @@
                           <pic:cNvPicPr/>
                         </pic:nvPicPr>
                         <pic:blipFill>
-                          <a:blip r:embed="rId17"/>
+                          <a:blip r:embed="rId19"/>
                           <a:stretch>
                             <a:fillRect/>
                           </a:stretch>
@@ -862,7 +894,7 @@
             </w:r>
           </w:p>
           <w:p>
-            <w:hyperlink r:id="rId18" w:history="1">
+            <w:hyperlink r:id="rId20" w:history="1">
               <w:proofErr w:type="spellStart"/>
               <w:r>
                 <w:rPr>
@@ -958,7 +990,7 @@
                           <pic:cNvPicPr/>
                         </pic:nvPicPr>
                         <pic:blipFill>
-                          <a:blip r:embed="rId19"/>
+                          <a:blip r:embed="rId21"/>
                           <a:stretch>
                             <a:fillRect/>
                           </a:stretch>
@@ -980,7 +1012,7 @@
             </w:r>
           </w:p>
           <w:p>
-            <w:hyperlink r:id="rId20" w:history="1">
+            <w:hyperlink r:id="rId22" w:history="1">
               <w:r>
                 <w:rPr>
                   <w:rStyle w:val="Hipervnculo"/>
@@ -1085,7 +1117,7 @@
                     <pic:cNvPicPr/>
                   </pic:nvPicPr>
                   <pic:blipFill>
-                    <a:blip r:embed="rId21"/>
+                    <a:blip r:embed="rId23"/>
                     <a:stretch>
                       <a:fillRect/>
                     </a:stretch>
@@ -1135,6 +1167,9 @@
         <w:pStyle w:val="Prrafodelista"/>
       </w:pPr>
       <w:r>
+        <w:rPr>
+          <w:noProof/>
+        </w:rPr>
         <w:drawing>
           <wp:inline distT="0" distB="0" distL="0" distR="0" wp14:anchorId="001F37D5" wp14:editId="48AD8F97">
             <wp:extent cx="4706007" cy="3553321"/>
@@ -1151,7 +1186,7 @@
                     <pic:cNvPicPr/>
                   </pic:nvPicPr>
                   <pic:blipFill>
-                    <a:blip r:embed="rId22"/>
+                    <a:blip r:embed="rId24"/>
                     <a:stretch>
                       <a:fillRect/>
                     </a:stretch>
@@ -1192,8 +1227,447 @@
     </w:p>
     <w:p>
       <w:pPr>
-        <w:ind w:left="360"/>
-      </w:pPr>
+        <w:rPr>
+          <w:b/>
+          <w:bCs/>
+        </w:rPr>
+      </w:pPr>
+      <w:r>
+        <w:rPr>
+          <w:b/>
+          <w:bCs/>
+        </w:rPr>
+        <w:t>Cálculo de la distancia a partir de una imagen de profundidad.</w:t>
+      </w:r>
+    </w:p>
+    <w:p>
+      <w:r>
+        <w:t xml:space="preserve">Para obtener la distancia de un objeto a partir de una imagen de profundidad, puede utilizar </w:t>
+      </w:r>
+      <w:proofErr w:type="spellStart"/>
+      <w:r>
+        <w:t>OpenCV</w:t>
+      </w:r>
+      <w:proofErr w:type="spellEnd"/>
+      <w:r>
+        <w:t xml:space="preserve">. </w:t>
+      </w:r>
+    </w:p>
+    <w:p>
+      <w:pPr>
+        <w:pStyle w:val="Prrafodelista"/>
+        <w:numPr>
+          <w:ilvl w:val="0"/>
+          <w:numId w:val="1"/>
+        </w:numPr>
+      </w:pPr>
+      <w:r>
+        <w:t>Capturar la imagen de profundidad y la imagen RGB utilizando la cámara.</w:t>
+      </w:r>
+    </w:p>
+    <w:p>
+      <w:pPr>
+        <w:pStyle w:val="Prrafodelista"/>
+        <w:numPr>
+          <w:ilvl w:val="0"/>
+          <w:numId w:val="1"/>
+        </w:numPr>
+      </w:pPr>
+      <w:r>
+        <w:t>Convertir la imagen de profundidad en una nube de puntos 3D.</w:t>
+      </w:r>
+    </w:p>
+    <w:p>
+      <w:pPr>
+        <w:pStyle w:val="Prrafodelista"/>
+        <w:numPr>
+          <w:ilvl w:val="0"/>
+          <w:numId w:val="1"/>
+        </w:numPr>
+      </w:pPr>
+      <w:r>
+        <w:t>Identificar el objeto en la imagen RGB.</w:t>
+      </w:r>
+    </w:p>
+    <w:p>
+      <w:pPr>
+        <w:pStyle w:val="Prrafodelista"/>
+        <w:numPr>
+          <w:ilvl w:val="0"/>
+          <w:numId w:val="1"/>
+        </w:numPr>
+      </w:pPr>
+      <w:r>
+        <w:t>Asignar las coordenadas de píxeles 2D del objeto en la imagen RGB a sus correspondientes coordenadas 3D en la nube de puntos.</w:t>
+      </w:r>
+    </w:p>
+    <w:p>
+      <w:pPr>
+        <w:pStyle w:val="Prrafodelista"/>
+        <w:numPr>
+          <w:ilvl w:val="0"/>
+          <w:numId w:val="1"/>
+        </w:numPr>
+      </w:pPr>
+      <w:r>
+        <w:t>Calcular la distancia entre la cámara y el objeto utilizando las coordenadas 3D.</w:t>
+      </w:r>
+    </w:p>
+    <w:p/>
+    <w:p/>
+    <w:p/>
+    <w:p/>
+    <w:p>
+      <w:pPr>
+        <w:rPr>
+          <w:b/>
+          <w:bCs/>
+        </w:rPr>
+      </w:pPr>
+      <w:r>
+        <w:rPr>
+          <w:b/>
+          <w:bCs/>
+        </w:rPr>
+        <w:t xml:space="preserve">AWS </w:t>
+      </w:r>
+      <w:proofErr w:type="spellStart"/>
+      <w:r>
+        <w:rPr>
+          <w:b/>
+          <w:bCs/>
+        </w:rPr>
+        <w:t>DeepRacer</w:t>
+      </w:r>
+      <w:proofErr w:type="spellEnd"/>
+    </w:p>
+    <w:p>
+      <w:pPr>
+        <w:pStyle w:val="Prrafodelista"/>
+        <w:numPr>
+          <w:ilvl w:val="0"/>
+          <w:numId w:val="1"/>
+        </w:numPr>
+      </w:pPr>
+      <w:r>
+        <w:t xml:space="preserve">El dispositivo tiene buenas características en cuanto a </w:t>
+      </w:r>
+      <w:proofErr w:type="spellStart"/>
+      <w:r>
+        <w:t>sensorica</w:t>
+      </w:r>
+      <w:proofErr w:type="spellEnd"/>
+      <w:r>
+        <w:t xml:space="preserve"> y cámara: permite realizar mapeado, simulación de carreras, simulación de automóvil inteligente usando </w:t>
+      </w:r>
+      <w:proofErr w:type="spellStart"/>
+      <w:r>
+        <w:t>openCV</w:t>
+      </w:r>
+      <w:proofErr w:type="spellEnd"/>
+      <w:r>
+        <w:t xml:space="preserve"> para la detección de objetos y colores, etc. </w:t>
+      </w:r>
+    </w:p>
+    <w:p>
+      <w:pPr>
+        <w:pStyle w:val="Prrafodelista"/>
+        <w:numPr>
+          <w:ilvl w:val="0"/>
+          <w:numId w:val="1"/>
+        </w:numPr>
+      </w:pPr>
+      <w:r>
+        <w:t xml:space="preserve">Permite implementarle el modelo de “aprendizaje por refuerzo”. Este es un algoritmo de machine </w:t>
+      </w:r>
+      <w:proofErr w:type="spellStart"/>
+      <w:r>
+        <w:t>learning</w:t>
+      </w:r>
+      <w:proofErr w:type="spellEnd"/>
+      <w:r>
+        <w:t xml:space="preserve"> que permite al automóvil aprender por prueba y error, es decir, que genera estrategias automáticamente. </w:t>
+      </w:r>
+    </w:p>
+    <w:p>
+      <w:pPr>
+        <w:pStyle w:val="Prrafodelista"/>
+        <w:numPr>
+          <w:ilvl w:val="0"/>
+          <w:numId w:val="1"/>
+        </w:numPr>
+      </w:pPr>
+      <w:r>
+        <w:t xml:space="preserve">Uno de los problemas, es que para poder implementar estos algoritmos de “aprendizaje por refuerzo” se necesita usar la plataforma de AWS </w:t>
+      </w:r>
+      <w:proofErr w:type="spellStart"/>
+      <w:r>
+        <w:t>DeepRacer</w:t>
+      </w:r>
+      <w:proofErr w:type="spellEnd"/>
+      <w:r>
+        <w:t>, el cuál cobra por el uso que se le dé.</w:t>
+      </w:r>
+    </w:p>
+    <w:p>
+      <w:pPr>
+        <w:pStyle w:val="Prrafodelista"/>
+        <w:jc w:val="center"/>
+      </w:pPr>
+      <w:r>
+        <w:rPr>
+          <w:noProof/>
+        </w:rPr>
+        <w:drawing>
+          <wp:inline distT="0" distB="0" distL="0" distR="0" wp14:anchorId="5183133D" wp14:editId="073D0EC0">
+            <wp:extent cx="2457450" cy="1846113"/>
+            <wp:effectExtent l="0" t="0" r="0" b="1905"/>
+            <wp:docPr id="990709921" name="Imagen 1"/>
+            <wp:cNvGraphicFramePr>
+              <a:graphicFrameLocks xmlns:a="http://schemas.openxmlformats.org/drawingml/2006/main" noChangeAspect="1"/>
+            </wp:cNvGraphicFramePr>
+            <a:graphic xmlns:a="http://schemas.openxmlformats.org/drawingml/2006/main">
+              <a:graphicData uri="http://schemas.openxmlformats.org/drawingml/2006/picture">
+                <pic:pic xmlns:pic="http://schemas.openxmlformats.org/drawingml/2006/picture">
+                  <pic:nvPicPr>
+                    <pic:cNvPr id="990709921" name=""/>
+                    <pic:cNvPicPr/>
+                  </pic:nvPicPr>
+                  <pic:blipFill>
+                    <a:blip r:embed="rId25"/>
+                    <a:stretch>
+                      <a:fillRect/>
+                    </a:stretch>
+                  </pic:blipFill>
+                  <pic:spPr>
+                    <a:xfrm>
+                      <a:off x="0" y="0"/>
+                      <a:ext cx="2463292" cy="1850501"/>
+                    </a:xfrm>
+                    <a:prstGeom prst="rect">
+                      <a:avLst/>
+                    </a:prstGeom>
+                  </pic:spPr>
+                </pic:pic>
+              </a:graphicData>
+            </a:graphic>
+          </wp:inline>
+        </w:drawing>
+      </w:r>
+    </w:p>
+    <w:p>
+      <w:pPr>
+        <w:pStyle w:val="Prrafodelista"/>
+      </w:pPr>
+    </w:p>
+    <w:p>
+      <w:pPr>
+        <w:rPr>
+          <w:b/>
+          <w:bCs/>
+        </w:rPr>
+      </w:pPr>
+      <w:r>
+        <w:rPr>
+          <w:b/>
+          <w:bCs/>
+        </w:rPr>
+        <w:t xml:space="preserve">Intel Cámara Web </w:t>
+      </w:r>
+      <w:proofErr w:type="spellStart"/>
+      <w:r>
+        <w:rPr>
+          <w:b/>
+          <w:bCs/>
+        </w:rPr>
+        <w:t>RealSense</w:t>
+      </w:r>
+      <w:proofErr w:type="spellEnd"/>
+      <w:r>
+        <w:rPr>
+          <w:b/>
+          <w:bCs/>
+        </w:rPr>
+        <w:t xml:space="preserve"> </w:t>
+      </w:r>
+      <w:r>
+        <w:rPr>
+          <w:b/>
+          <w:bCs/>
+        </w:rPr>
+        <w:t xml:space="preserve">D415 </w:t>
+      </w:r>
+      <w:r>
+        <w:rPr>
+          <w:b/>
+          <w:bCs/>
+        </w:rPr>
+        <w:t>– 30fps y USB 3.0</w:t>
+      </w:r>
+    </w:p>
+    <w:p>
+      <w:pPr>
+        <w:pStyle w:val="Prrafodelista"/>
+        <w:numPr>
+          <w:ilvl w:val="0"/>
+          <w:numId w:val="1"/>
+        </w:numPr>
+      </w:pPr>
+      <w:proofErr w:type="spellStart"/>
+      <w:r>
+        <w:t>Cálcula</w:t>
+      </w:r>
+      <w:proofErr w:type="spellEnd"/>
+      <w:r>
+        <w:t xml:space="preserve"> imágenes de profundidad</w:t>
+      </w:r>
+    </w:p>
+    <w:p>
+      <w:pPr>
+        <w:pStyle w:val="Prrafodelista"/>
+        <w:numPr>
+          <w:ilvl w:val="0"/>
+          <w:numId w:val="1"/>
+        </w:numPr>
+      </w:pPr>
+      <w:r>
+        <w:t xml:space="preserve">Sensor </w:t>
+      </w:r>
+      <w:r>
+        <w:t>Infrarrojo</w:t>
+      </w:r>
+      <w:r>
+        <w:t xml:space="preserve"> IR </w:t>
+      </w:r>
+    </w:p>
+    <w:p>
+      <w:pPr>
+        <w:pStyle w:val="Prrafodelista"/>
+        <w:numPr>
+          <w:ilvl w:val="0"/>
+          <w:numId w:val="1"/>
+        </w:numPr>
+      </w:pPr>
+      <w:r>
+        <w:t xml:space="preserve">Permite </w:t>
+      </w:r>
+      <w:r>
+        <w:t>usar la API en</w:t>
+      </w:r>
+      <w:r>
+        <w:t xml:space="preserve"> </w:t>
+      </w:r>
+      <w:r>
+        <w:t>C</w:t>
+      </w:r>
+      <w:r>
+        <w:t>++, C#</w:t>
+      </w:r>
+    </w:p>
+    <w:p>
+      <w:pPr>
+        <w:pStyle w:val="Prrafodelista"/>
+        <w:numPr>
+          <w:ilvl w:val="0"/>
+          <w:numId w:val="1"/>
+        </w:numPr>
+      </w:pPr>
+      <w:r>
+        <w:t>Profundidad</w:t>
+      </w:r>
+    </w:p>
+    <w:p>
+      <w:pPr>
+        <w:pStyle w:val="Prrafodelista"/>
+        <w:numPr>
+          <w:ilvl w:val="0"/>
+          <w:numId w:val="1"/>
+        </w:numPr>
+      </w:pPr>
+      <w:r>
+        <w:t xml:space="preserve">Se puede obtener la distancia a un objeto en el centro de la cámara </w:t>
+      </w:r>
+    </w:p>
+    <w:p>
+      <w:pPr>
+        <w:pStyle w:val="Prrafodelista"/>
+        <w:numPr>
+          <w:ilvl w:val="0"/>
+          <w:numId w:val="1"/>
+        </w:numPr>
+      </w:pPr>
+      <w:r>
+        <w:t>Reconocimiento Facial</w:t>
+      </w:r>
+    </w:p>
+    <w:p>
+      <w:pPr>
+        <w:pStyle w:val="Prrafodelista"/>
+        <w:numPr>
+          <w:ilvl w:val="0"/>
+          <w:numId w:val="1"/>
+        </w:numPr>
+      </w:pPr>
+      <w:r>
+        <w:t xml:space="preserve">Detección de objetos en tiempo real </w:t>
+      </w:r>
+    </w:p>
+    <w:p>
+      <w:pPr>
+        <w:pStyle w:val="Prrafodelista"/>
+        <w:numPr>
+          <w:ilvl w:val="0"/>
+          <w:numId w:val="1"/>
+        </w:numPr>
+      </w:pPr>
+      <w:r>
+        <w:t xml:space="preserve">No encontré navegación autónoma </w:t>
+      </w:r>
+    </w:p>
+    <w:p>
+      <w:pPr>
+        <w:jc w:val="center"/>
+      </w:pPr>
+      <w:r>
+        <w:rPr>
+          <w:noProof/>
+        </w:rPr>
+        <w:drawing>
+          <wp:inline distT="0" distB="0" distL="0" distR="0" wp14:anchorId="79551318" wp14:editId="67EE6500">
+            <wp:extent cx="4371975" cy="1734345"/>
+            <wp:effectExtent l="0" t="0" r="0" b="0"/>
+            <wp:docPr id="814876718" name="Imagen 1"/>
+            <wp:cNvGraphicFramePr>
+              <a:graphicFrameLocks xmlns:a="http://schemas.openxmlformats.org/drawingml/2006/main" noChangeAspect="1"/>
+            </wp:cNvGraphicFramePr>
+            <a:graphic xmlns:a="http://schemas.openxmlformats.org/drawingml/2006/main">
+              <a:graphicData uri="http://schemas.openxmlformats.org/drawingml/2006/picture">
+                <pic:pic xmlns:pic="http://schemas.openxmlformats.org/drawingml/2006/picture">
+                  <pic:nvPicPr>
+                    <pic:cNvPr id="814876718" name=""/>
+                    <pic:cNvPicPr/>
+                  </pic:nvPicPr>
+                  <pic:blipFill>
+                    <a:blip r:embed="rId26"/>
+                    <a:stretch>
+                      <a:fillRect/>
+                    </a:stretch>
+                  </pic:blipFill>
+                  <pic:spPr>
+                    <a:xfrm>
+                      <a:off x="0" y="0"/>
+                      <a:ext cx="4384442" cy="1739290"/>
+                    </a:xfrm>
+                    <a:prstGeom prst="rect">
+                      <a:avLst/>
+                    </a:prstGeom>
+                  </pic:spPr>
+                </pic:pic>
+              </a:graphicData>
+            </a:graphic>
+          </wp:inline>
+        </w:drawing>
+      </w:r>
     </w:p>
     <w:p/>
     <w:sectPr>
@@ -1206,9 +1680,148 @@
 </w:document>
 </file>
 
+<file path=word/endnotes.xml><?xml version="1.0" encoding="utf-8"?>
+<w:endnotes xmlns:wpc="http://schemas.microsoft.com/office/word/2010/wordprocessingCanvas" xmlns:cx="http://schemas.microsoft.com/office/drawing/2014/chartex" xmlns:cx1="http://schemas.microsoft.com/office/drawing/2015/9/8/chartex" xmlns:cx2="http://schemas.microsoft.com/office/drawing/2015/10/21/chartex" xmlns:cx3="http://schemas.microsoft.com/office/drawing/2016/5/9/chartex" xmlns:cx4="http://schemas.microsoft.com/office/drawing/2016/5/10/chartex" xmlns:cx5="http://schemas.microsoft.com/office/drawing/2016/5/11/chartex" xmlns:cx6="http://schemas.microsoft.com/office/drawing/2016/5/12/chartex" xmlns:cx7="http://schemas.microsoft.com/office/drawing/2016/5/13/chartex" xmlns:cx8="http://schemas.microsoft.com/office/drawing/2016/5/14/chartex" xmlns:mc="http://schemas.openxmlformats.org/markup-compatibility/2006" xmlns:aink="http://schemas.microsoft.com/office/drawing/2016/ink" xmlns:am3d="http://schemas.microsoft.com/office/drawing/2017/model3d" xmlns:o="urn:schemas-microsoft-com:office:office" xmlns:oel="http://schemas.microsoft.com/office/2019/extlst" xmlns:r="http://schemas.openxmlformats.org/officeDocument/2006/relationships" xmlns:m="http://schemas.openxmlformats.org/officeDocument/2006/math" xmlns:v="urn:schemas-microsoft-com:vml" xmlns:wp14="http://schemas.microsoft.com/office/word/2010/wordprocessingDrawing" xmlns:wp="http://schemas.openxmlformats.org/drawingml/2006/wordprocessingDrawing" xmlns:w10="urn:schemas-microsoft-com:office:word" xmlns:w="http://schemas.openxmlformats.org/wordprocessingml/2006/main" xmlns:w14="http://schemas.microsoft.com/office/word/2010/wordml" xmlns:w15="http://schemas.microsoft.com/office/word/2012/wordml" xmlns:w16cex="http://schemas.microsoft.com/office/word/2018/wordml/cex" xmlns:w16cid="http://schemas.microsoft.com/office/word/2016/wordml/cid" xmlns:w16="http://schemas.microsoft.com/office/word/2018/wordml" xmlns:w16sdtdh="http://schemas.microsoft.com/office/word/2020/wordml/sdtdatahash" xmlns:w16se="http://schemas.microsoft.com/office/word/2015/wordml/symex" xmlns:wpg="http://schemas.microsoft.com/office/word/2010/wordprocessingGroup" xmlns:wpi="http://schemas.microsoft.com/office/word/2010/wordprocessingInk" xmlns:wne="http://schemas.microsoft.com/office/word/2006/wordml" xmlns:wps="http://schemas.microsoft.com/office/word/2010/wordprocessingShape" mc:Ignorable="w14 w15 w16se w16cid w16 w16cex w16sdtdh wp14">
+  <w:endnote w:type="separator" w:id="-1">
+    <w:p>
+      <w:pPr>
+        <w:spacing w:after="0" w:line="240" w:lineRule="auto"/>
+      </w:pPr>
+      <w:r>
+        <w:separator/>
+      </w:r>
+    </w:p>
+  </w:endnote>
+  <w:endnote w:type="continuationSeparator" w:id="0">
+    <w:p>
+      <w:pPr>
+        <w:spacing w:after="0" w:line="240" w:lineRule="auto"/>
+      </w:pPr>
+      <w:r>
+        <w:continuationSeparator/>
+      </w:r>
+    </w:p>
+  </w:endnote>
+</w:endnotes>
+</file>
+
+<file path=word/footnotes.xml><?xml version="1.0" encoding="utf-8"?>
+<w:footnotes xmlns:wpc="http://schemas.microsoft.com/office/word/2010/wordprocessingCanvas" xmlns:cx="http://schemas.microsoft.com/office/drawing/2014/chartex" xmlns:cx1="http://schemas.microsoft.com/office/drawing/2015/9/8/chartex" xmlns:cx2="http://schemas.microsoft.com/office/drawing/2015/10/21/chartex" xmlns:cx3="http://schemas.microsoft.com/office/drawing/2016/5/9/chartex" xmlns:cx4="http://schemas.microsoft.com/office/drawing/2016/5/10/chartex" xmlns:cx5="http://schemas.microsoft.com/office/drawing/2016/5/11/chartex" xmlns:cx6="http://schemas.microsoft.com/office/drawing/2016/5/12/chartex" xmlns:cx7="http://schemas.microsoft.com/office/drawing/2016/5/13/chartex" xmlns:cx8="http://schemas.microsoft.com/office/drawing/2016/5/14/chartex" xmlns:mc="http://schemas.openxmlformats.org/markup-compatibility/2006" xmlns:aink="http://schemas.microsoft.com/office/drawing/2016/ink" xmlns:am3d="http://schemas.microsoft.com/office/drawing/2017/model3d" xmlns:o="urn:schemas-microsoft-com:office:office" xmlns:oel="http://schemas.microsoft.com/office/2019/extlst" xmlns:r="http://schemas.openxmlformats.org/officeDocument/2006/relationships" xmlns:m="http://schemas.openxmlformats.org/officeDocument/2006/math" xmlns:v="urn:schemas-microsoft-com:vml" xmlns:wp14="http://schemas.microsoft.com/office/word/2010/wordprocessingDrawing" xmlns:wp="http://schemas.openxmlformats.org/drawingml/2006/wordprocessingDrawing" xmlns:w10="urn:schemas-microsoft-com:office:word" xmlns:w="http://schemas.openxmlformats.org/wordprocessingml/2006/main" xmlns:w14="http://schemas.microsoft.com/office/word/2010/wordml" xmlns:w15="http://schemas.microsoft.com/office/word/2012/wordml" xmlns:w16cex="http://schemas.microsoft.com/office/word/2018/wordml/cex" xmlns:w16cid="http://schemas.microsoft.com/office/word/2016/wordml/cid" xmlns:w16="http://schemas.microsoft.com/office/word/2018/wordml" xmlns:w16sdtdh="http://schemas.microsoft.com/office/word/2020/wordml/sdtdatahash" xmlns:w16se="http://schemas.microsoft.com/office/word/2015/wordml/symex" xmlns:wpg="http://schemas.microsoft.com/office/word/2010/wordprocessingGroup" xmlns:wpi="http://schemas.microsoft.com/office/word/2010/wordprocessingInk" xmlns:wne="http://schemas.microsoft.com/office/word/2006/wordml" xmlns:wps="http://schemas.microsoft.com/office/word/2010/wordprocessingShape" mc:Ignorable="w14 w15 w16se w16cid w16 w16cex w16sdtdh wp14">
+  <w:footnote w:type="separator" w:id="-1">
+    <w:p>
+      <w:pPr>
+        <w:spacing w:after="0" w:line="240" w:lineRule="auto"/>
+      </w:pPr>
+      <w:r>
+        <w:separator/>
+      </w:r>
+    </w:p>
+  </w:footnote>
+  <w:footnote w:type="continuationSeparator" w:id="0">
+    <w:p>
+      <w:pPr>
+        <w:spacing w:after="0" w:line="240" w:lineRule="auto"/>
+      </w:pPr>
+      <w:r>
+        <w:continuationSeparator/>
+      </w:r>
+    </w:p>
+  </w:footnote>
+</w:footnotes>
+</file>
+
 <file path=word/numbering.xml><?xml version="1.0" encoding="utf-8"?>
 <w:numbering xmlns:wpc="http://schemas.microsoft.com/office/word/2010/wordprocessingCanvas" xmlns:cx="http://schemas.microsoft.com/office/drawing/2014/chartex" xmlns:cx1="http://schemas.microsoft.com/office/drawing/2015/9/8/chartex" xmlns:cx2="http://schemas.microsoft.com/office/drawing/2015/10/21/chartex" xmlns:cx3="http://schemas.microsoft.com/office/drawing/2016/5/9/chartex" xmlns:cx4="http://schemas.microsoft.com/office/drawing/2016/5/10/chartex" xmlns:cx5="http://schemas.microsoft.com/office/drawing/2016/5/11/chartex" xmlns:cx6="http://schemas.microsoft.com/office/drawing/2016/5/12/chartex" xmlns:cx7="http://schemas.microsoft.com/office/drawing/2016/5/13/chartex" xmlns:cx8="http://schemas.microsoft.com/office/drawing/2016/5/14/chartex" xmlns:mc="http://schemas.openxmlformats.org/markup-compatibility/2006" xmlns:aink="http://schemas.microsoft.com/office/drawing/2016/ink" xmlns:am3d="http://schemas.microsoft.com/office/drawing/2017/model3d" xmlns:o="urn:schemas-microsoft-com:office:office" xmlns:oel="http://schemas.microsoft.com/office/2019/extlst" xmlns:r="http://schemas.openxmlformats.org/officeDocument/2006/relationships" xmlns:m="http://schemas.openxmlformats.org/officeDocument/2006/math" xmlns:v="urn:schemas-microsoft-com:vml" xmlns:wp14="http://schemas.microsoft.com/office/word/2010/wordprocessingDrawing" xmlns:wp="http://schemas.openxmlformats.org/drawingml/2006/wordprocessingDrawing" xmlns:w10="urn:schemas-microsoft-com:office:word" xmlns:w="http://schemas.openxmlformats.org/wordprocessingml/2006/main" xmlns:w14="http://schemas.microsoft.com/office/word/2010/wordml" xmlns:w15="http://schemas.microsoft.com/office/word/2012/wordml" xmlns:w16cex="http://schemas.microsoft.com/office/word/2018/wordml/cex" xmlns:w16cid="http://schemas.microsoft.com/office/word/2016/wordml/cid" xmlns:w16="http://schemas.microsoft.com/office/word/2018/wordml" xmlns:w16sdtdh="http://schemas.microsoft.com/office/word/2020/wordml/sdtdatahash" xmlns:w16se="http://schemas.microsoft.com/office/word/2015/wordml/symex" xmlns:wpg="http://schemas.microsoft.com/office/word/2010/wordprocessingGroup" xmlns:wpi="http://schemas.microsoft.com/office/word/2010/wordprocessingInk" xmlns:wne="http://schemas.microsoft.com/office/word/2006/wordml" xmlns:wps="http://schemas.microsoft.com/office/word/2010/wordprocessingShape" mc:Ignorable="w14 w15 w16se w16cid w16 w16cex w16sdtdh wp14">
   <w:abstractNum w:abstractNumId="0" w15:restartNumberingAfterBreak="0">
+    <w:nsid w:val="0A977CFB"/>
+    <w:multiLevelType w:val="hybridMultilevel"/>
+    <w:tmpl w:val="51F224BE"/>
+    <w:lvl w:ilvl="0" w:tplc="240A000F">
+      <w:start w:val="1"/>
+      <w:numFmt w:val="decimal"/>
+      <w:lvlText w:val="%1."/>
+      <w:lvlJc w:val="left"/>
+      <w:pPr>
+        <w:ind w:left="720" w:hanging="360"/>
+      </w:pPr>
+      <w:rPr>
+        <w:rFonts w:hint="default"/>
+      </w:rPr>
+    </w:lvl>
+    <w:lvl w:ilvl="1" w:tplc="240A0019" w:tentative="1">
+      <w:start w:val="1"/>
+      <w:numFmt w:val="lowerLetter"/>
+      <w:lvlText w:val="%2."/>
+      <w:lvlJc w:val="left"/>
+      <w:pPr>
+        <w:ind w:left="1440" w:hanging="360"/>
+      </w:pPr>
+    </w:lvl>
+    <w:lvl w:ilvl="2" w:tplc="240A001B" w:tentative="1">
+      <w:start w:val="1"/>
+      <w:numFmt w:val="lowerRoman"/>
+      <w:lvlText w:val="%3."/>
+      <w:lvlJc w:val="right"/>
+      <w:pPr>
+        <w:ind w:left="2160" w:hanging="180"/>
+      </w:pPr>
+    </w:lvl>
+    <w:lvl w:ilvl="3" w:tplc="240A000F" w:tentative="1">
+      <w:start w:val="1"/>
+      <w:numFmt w:val="decimal"/>
+      <w:lvlText w:val="%4."/>
+      <w:lvlJc w:val="left"/>
+      <w:pPr>
+        <w:ind w:left="2880" w:hanging="360"/>
+      </w:pPr>
+    </w:lvl>
+    <w:lvl w:ilvl="4" w:tplc="240A0019" w:tentative="1">
+      <w:start w:val="1"/>
+      <w:numFmt w:val="lowerLetter"/>
+      <w:lvlText w:val="%5."/>
+      <w:lvlJc w:val="left"/>
+      <w:pPr>
+        <w:ind w:left="3600" w:hanging="360"/>
+      </w:pPr>
+    </w:lvl>
+    <w:lvl w:ilvl="5" w:tplc="240A001B" w:tentative="1">
+      <w:start w:val="1"/>
+      <w:numFmt w:val="lowerRoman"/>
+      <w:lvlText w:val="%6."/>
+      <w:lvlJc w:val="right"/>
+      <w:pPr>
+        <w:ind w:left="4320" w:hanging="180"/>
+      </w:pPr>
+    </w:lvl>
+    <w:lvl w:ilvl="6" w:tplc="240A000F" w:tentative="1">
+      <w:start w:val="1"/>
+      <w:numFmt w:val="decimal"/>
+      <w:lvlText w:val="%7."/>
+      <w:lvlJc w:val="left"/>
+      <w:pPr>
+        <w:ind w:left="5040" w:hanging="360"/>
+      </w:pPr>
+    </w:lvl>
+    <w:lvl w:ilvl="7" w:tplc="240A0019" w:tentative="1">
+      <w:start w:val="1"/>
+      <w:numFmt w:val="lowerLetter"/>
+      <w:lvlText w:val="%8."/>
+      <w:lvlJc w:val="left"/>
+      <w:pPr>
+        <w:ind w:left="5760" w:hanging="360"/>
+      </w:pPr>
+    </w:lvl>
+    <w:lvl w:ilvl="8" w:tplc="240A001B" w:tentative="1">
+      <w:start w:val="1"/>
+      <w:numFmt w:val="lowerRoman"/>
+      <w:lvlText w:val="%9."/>
+      <w:lvlJc w:val="right"/>
+      <w:pPr>
+        <w:ind w:left="6480" w:hanging="180"/>
+      </w:pPr>
+    </w:lvl>
+  </w:abstractNum>
+  <w:abstractNum w:abstractNumId="1" w15:restartNumberingAfterBreak="0">
     <w:nsid w:val="2D7115D3"/>
     <w:multiLevelType w:val="hybridMultilevel"/>
     <w:tmpl w:val="0C3C98F4"/>
@@ -1320,7 +1933,7 @@
       </w:rPr>
     </w:lvl>
   </w:abstractNum>
-  <w:abstractNum w:abstractNumId="1" w15:restartNumberingAfterBreak="0">
+  <w:abstractNum w:abstractNumId="2" w15:restartNumberingAfterBreak="0">
     <w:nsid w:val="3DEC3851"/>
     <w:multiLevelType w:val="hybridMultilevel"/>
     <w:tmpl w:val="7FE4F0A8"/>
@@ -1410,10 +2023,13 @@
     </w:lvl>
   </w:abstractNum>
   <w:num w:numId="1" w16cid:durableId="1267884488">
-    <w:abstractNumId w:val="0"/>
+    <w:abstractNumId w:val="1"/>
   </w:num>
   <w:num w:numId="2" w16cid:durableId="673730750">
-    <w:abstractNumId w:val="1"/>
+    <w:abstractNumId w:val="2"/>
+  </w:num>
+  <w:num w:numId="3" w16cid:durableId="1281303594">
+    <w:abstractNumId w:val="0"/>
   </w:num>
 </w:numbering>
 </file>
@@ -1909,6 +2525,50 @@
       <w:u w:val="single"/>
     </w:rPr>
   </w:style>
+  <w:style w:type="paragraph" w:styleId="Encabezado">
+    <w:name w:val="header"/>
+    <w:basedOn w:val="Normal"/>
+    <w:link w:val="EncabezadoCar"/>
+    <w:uiPriority w:val="99"/>
+    <w:unhideWhenUsed/>
+    <w:rsid w:val="006C74EF"/>
+    <w:pPr>
+      <w:tabs>
+        <w:tab w:val="center" w:pos="4419"/>
+        <w:tab w:val="right" w:pos="8838"/>
+      </w:tabs>
+      <w:spacing w:after="0" w:line="240" w:lineRule="auto"/>
+    </w:pPr>
+  </w:style>
+  <w:style w:type="character" w:customStyle="1" w:styleId="EncabezadoCar">
+    <w:name w:val="Encabezado Car"/>
+    <w:basedOn w:val="Fuentedeprrafopredeter"/>
+    <w:link w:val="Encabezado"/>
+    <w:uiPriority w:val="99"/>
+    <w:rsid w:val="006C74EF"/>
+  </w:style>
+  <w:style w:type="paragraph" w:styleId="Piedepgina">
+    <w:name w:val="footer"/>
+    <w:basedOn w:val="Normal"/>
+    <w:link w:val="PiedepginaCar"/>
+    <w:uiPriority w:val="99"/>
+    <w:unhideWhenUsed/>
+    <w:rsid w:val="006C74EF"/>
+    <w:pPr>
+      <w:tabs>
+        <w:tab w:val="center" w:pos="4419"/>
+        <w:tab w:val="right" w:pos="8838"/>
+      </w:tabs>
+      <w:spacing w:after="0" w:line="240" w:lineRule="auto"/>
+    </w:pPr>
+  </w:style>
+  <w:style w:type="character" w:customStyle="1" w:styleId="PiedepginaCar">
+    <w:name w:val="Pie de página Car"/>
+    <w:basedOn w:val="Fuentedeprrafopredeter"/>
+    <w:link w:val="Piedepgina"/>
+    <w:uiPriority w:val="99"/>
+    <w:rsid w:val="006C74EF"/>
+  </w:style>
 </w:styles>
 </file>
 

</xml_diff>